<commit_message>
add more info in ProjectProposal.txt
</commit_message>
<xml_diff>
--- a/ProjectProposal/Project ProposalToSubmit.docx
+++ b/ProjectProposal/Project ProposalToSubmit.docx
@@ -7,8 +7,6 @@
         <w:pStyle w:val="Title"/>
         <w:jc w:val="center"/>
       </w:pPr>
-      <w:bookmarkStart w:id="0" w:name="_GoBack"/>
-      <w:bookmarkEnd w:id="0"/>
       <w:r>
         <w:t>Project Proposal</w:t>
       </w:r>
@@ -23,6 +21,11 @@
       <w:r>
         <w:t xml:space="preserve"> </w:t>
       </w:r>
+      <w:proofErr w:type="spellStart"/>
+      <w:r>
+        <w:t>WeatherMapRoute</w:t>
+      </w:r>
+      <w:proofErr w:type="spellEnd"/>
     </w:p>
     <w:p>
       <w:r>
@@ -37,13 +40,18 @@
       <w:r>
         <w:t xml:space="preserve"> </w:t>
       </w:r>
-    </w:p>
-    <w:p>
-      <w:r>
-        <w:t>Yasser Soofiyani</w:t>
-      </w:r>
-    </w:p>
-    <w:p/>
+      <w:r>
+        <w:t xml:space="preserve">Yasser </w:t>
+      </w:r>
+      <w:proofErr w:type="spellStart"/>
+      <w:r>
+        <w:t>Soofiyani</w:t>
+      </w:r>
+      <w:proofErr w:type="spellEnd"/>
+      <w:r>
+        <w:t xml:space="preserve"> and Thanh-Tung Pham</w:t>
+      </w:r>
+    </w:p>
     <w:p>
       <w:r>
         <w:rPr>
@@ -54,6 +62,14 @@
       <w:r>
         <w:t xml:space="preserve"> </w:t>
       </w:r>
+      <w:hyperlink r:id="rId6" w:history="1">
+        <w:r>
+          <w:rPr>
+            <w:rStyle w:val="Hyperlink"/>
+          </w:rPr>
+          <w:t>https://trello.com/b/RUjD1FK9/project</w:t>
+        </w:r>
+      </w:hyperlink>
     </w:p>
     <w:p>
       <w:r>
@@ -65,7 +81,7 @@
       <w:r>
         <w:t xml:space="preserve"> </w:t>
       </w:r>
-      <w:hyperlink r:id="rId6" w:history="1">
+      <w:hyperlink r:id="rId7" w:history="1">
         <w:r>
           <w:rPr>
             <w:rStyle w:val="Hyperlink"/>
@@ -75,6 +91,13 @@
       </w:hyperlink>
     </w:p>
     <w:p>
+      <w:pPr>
+        <w:rPr>
+          <w:rStyle w:val="Heading2Char"/>
+        </w:rPr>
+      </w:pPr>
+    </w:p>
+    <w:p>
       <w:r>
         <w:rPr>
           <w:rStyle w:val="Heading2Char"/>
@@ -92,7 +115,12 @@
     </w:p>
     <w:p>
       <w:r>
-        <w:t>For example, someone for travel shearing or find a follow traveler or any reason can create a rout with some stop spot and other people can find this rout map and join together</w:t>
+        <w:t xml:space="preserve">For example, someone for travel shearing or find a follow traveler or any reason can create a rout with some stop spot </w:t>
+      </w:r>
+      <w:bookmarkStart w:id="0" w:name="_GoBack"/>
+      <w:bookmarkEnd w:id="0"/>
+      <w:r>
+        <w:t>and other people can find this rout map and join together</w:t>
       </w:r>
       <w:r>
         <w:t>.</w:t>
@@ -237,6 +265,7 @@
         <w:pStyle w:val="Heading2"/>
       </w:pPr>
       <w:r>
+        <w:lastRenderedPageBreak/>
         <w:t>Database structure - screenshot or hand drawing (UML diagrams with relations)</w:t>
       </w:r>
       <w:r>
@@ -269,7 +298,7 @@
                     </pic:cNvPicPr>
                   </pic:nvPicPr>
                   <pic:blipFill>
-                    <a:blip r:embed="rId7">
+                    <a:blip r:embed="rId8">
                       <a:extLst>
                         <a:ext uri="{28A0092B-C50C-407E-A947-70E740481C1C}">
                           <a14:useLocalDpi xmlns:a14="http://schemas.microsoft.com/office/drawing/2010/main" val="0"/>
@@ -403,6 +432,7 @@
           <w:noProof/>
           <w:lang w:eastAsia="zh-CN"/>
         </w:rPr>
+        <w:lastRenderedPageBreak/>
         <w:drawing>
           <wp:inline distT="0" distB="0" distL="0" distR="0" wp14:anchorId="76E8B3E7" wp14:editId="01064AEB">
             <wp:extent cx="5810250" cy="3167704"/>
@@ -419,7 +449,7 @@
                     <pic:cNvPicPr/>
                   </pic:nvPicPr>
                   <pic:blipFill>
-                    <a:blip r:embed="rId8"/>
+                    <a:blip r:embed="rId9"/>
                     <a:stretch>
                       <a:fillRect/>
                     </a:stretch>
@@ -446,7 +476,6 @@
           <w:noProof/>
           <w:lang w:eastAsia="zh-CN"/>
         </w:rPr>
-        <w:lastRenderedPageBreak/>
         <w:drawing>
           <wp:inline distT="0" distB="0" distL="0" distR="0" wp14:anchorId="3F20FD1D" wp14:editId="12101E25">
             <wp:extent cx="5381625" cy="3186835"/>
@@ -463,7 +492,7 @@
                     <pic:cNvPicPr/>
                   </pic:nvPicPr>
                   <pic:blipFill>
-                    <a:blip r:embed="rId9"/>
+                    <a:blip r:embed="rId10"/>
                     <a:stretch>
                       <a:fillRect/>
                     </a:stretch>
@@ -739,6 +768,7 @@
     <w:lsdException w:name="HTML Sample" w:semiHidden="1" w:unhideWhenUsed="1"/>
     <w:lsdException w:name="HTML Typewriter" w:semiHidden="1" w:unhideWhenUsed="1"/>
     <w:lsdException w:name="HTML Variable" w:semiHidden="1" w:unhideWhenUsed="1"/>
+    <w:lsdException w:name="Normal Table" w:semiHidden="1" w:unhideWhenUsed="1"/>
     <w:lsdException w:name="annotation subject" w:semiHidden="1" w:unhideWhenUsed="1"/>
     <w:lsdException w:name="No List" w:semiHidden="1" w:unhideWhenUsed="1"/>
     <w:lsdException w:name="Outline List 1" w:semiHidden="1" w:unhideWhenUsed="1"/>
@@ -782,8 +812,10 @@
     <w:lsdException w:name="Table Elegant" w:semiHidden="1" w:unhideWhenUsed="1"/>
     <w:lsdException w:name="Table Professional" w:semiHidden="1" w:unhideWhenUsed="1"/>
     <w:lsdException w:name="Table Subtle 1" w:semiHidden="1" w:unhideWhenUsed="1"/>
+    <w:lsdException w:name="Table Subtle 2" w:semiHidden="1" w:unhideWhenUsed="1"/>
     <w:lsdException w:name="Table Web 1" w:semiHidden="1" w:unhideWhenUsed="1"/>
     <w:lsdException w:name="Table Web 2" w:semiHidden="1" w:unhideWhenUsed="1"/>
+    <w:lsdException w:name="Table Web 3" w:semiHidden="1" w:unhideWhenUsed="1"/>
     <w:lsdException w:name="Balloon Text" w:semiHidden="1" w:unhideWhenUsed="1"/>
     <w:lsdException w:name="Table Grid" w:uiPriority="39"/>
     <w:lsdException w:name="Table Theme" w:semiHidden="1" w:unhideWhenUsed="1"/>
@@ -1175,6 +1207,18 @@
       <w:shd w:val="clear" w:color="auto" w:fill="E6E6E6"/>
     </w:rPr>
   </w:style>
+  <w:style w:type="character" w:styleId="UnresolvedMention">
+    <w:name w:val="Unresolved Mention"/>
+    <w:basedOn w:val="DefaultParagraphFont"/>
+    <w:uiPriority w:val="99"/>
+    <w:semiHidden/>
+    <w:unhideWhenUsed/>
+    <w:rsid w:val="00CB0BEA"/>
+    <w:rPr>
+      <w:color w:val="808080"/>
+      <w:shd w:val="clear" w:color="auto" w:fill="E6E6E6"/>
+    </w:rPr>
+  </w:style>
 </w:styles>
 </file>
 
@@ -1444,7 +1488,7 @@
 </file>
 
 <file path=customXml/itemProps1.xml><?xml version="1.0" encoding="utf-8"?>
-<ds:datastoreItem xmlns:ds="http://schemas.openxmlformats.org/officeDocument/2006/customXml" ds:itemID="{5251308C-AE22-47FE-92C9-53727530B812}">
+<ds:datastoreItem xmlns:ds="http://schemas.openxmlformats.org/officeDocument/2006/customXml" ds:itemID="{F270886F-C96A-4F16-A67A-78D1254E7717}">
   <ds:schemaRefs>
     <ds:schemaRef ds:uri="http://schemas.openxmlformats.org/officeDocument/2006/bibliography"/>
   </ds:schemaRefs>

</xml_diff>

<commit_message>
add screenshot of map window into ProjectProposalToSubmit
</commit_message>
<xml_diff>
--- a/ProjectProposal/Project ProposalToSubmit.docx
+++ b/ProjectProposal/Project ProposalToSubmit.docx
@@ -115,12 +115,7 @@
     </w:p>
     <w:p>
       <w:r>
-        <w:t xml:space="preserve">For example, someone for travel shearing or find a follow traveler or any reason can create a rout with some stop spot </w:t>
-      </w:r>
-      <w:bookmarkStart w:id="0" w:name="_GoBack"/>
-      <w:bookmarkEnd w:id="0"/>
-      <w:r>
-        <w:t>and other people can find this rout map and join together</w:t>
+        <w:t>For example, someone for travel shearing or find a follow traveler or any reason can create a rout with some stop spot and other people can find this rout map and join together</w:t>
       </w:r>
       <w:r>
         <w:t>.</w:t>
@@ -415,6 +410,16 @@
           <w:tab w:val="right" w:pos="9360"/>
         </w:tabs>
       </w:pPr>
+      <w:bookmarkStart w:id="0" w:name="_GoBack"/>
+      <w:bookmarkEnd w:id="0"/>
+    </w:p>
+    <w:p>
+      <w:pPr>
+        <w:pStyle w:val="Heading2"/>
+        <w:tabs>
+          <w:tab w:val="right" w:pos="9360"/>
+        </w:tabs>
+      </w:pPr>
       <w:r>
         <w:t>Screenshots of all the meaningful windows you're plann</w:t>
       </w:r>
@@ -423,6 +428,61 @@
       </w:r>
       <w:r>
         <w:tab/>
+      </w:r>
+    </w:p>
+    <w:p>
+      <w:r>
+        <w:rPr>
+          <w:noProof/>
+        </w:rPr>
+        <w:drawing>
+          <wp:inline distT="0" distB="0" distL="0" distR="0" wp14:anchorId="2EF40810" wp14:editId="3C604812">
+            <wp:extent cx="6858000" cy="3904980"/>
+            <wp:effectExtent l="0" t="0" r="0" b="635"/>
+            <wp:docPr id="2" name="Picture 2"/>
+            <wp:cNvGraphicFramePr>
+              <a:graphicFrameLocks xmlns:a="http://schemas.openxmlformats.org/drawingml/2006/main" noChangeAspect="1"/>
+            </wp:cNvGraphicFramePr>
+            <a:graphic xmlns:a="http://schemas.openxmlformats.org/drawingml/2006/main">
+              <a:graphicData uri="http://schemas.openxmlformats.org/drawingml/2006/picture">
+                <pic:pic xmlns:pic="http://schemas.openxmlformats.org/drawingml/2006/picture">
+                  <pic:nvPicPr>
+                    <pic:cNvPr id="0" name="Picture 1"/>
+                    <pic:cNvPicPr>
+                      <a:picLocks noChangeAspect="1" noChangeArrowheads="1"/>
+                    </pic:cNvPicPr>
+                  </pic:nvPicPr>
+                  <pic:blipFill>
+                    <a:blip r:embed="rId9">
+                      <a:extLst>
+                        <a:ext uri="{28A0092B-C50C-407E-A947-70E740481C1C}">
+                          <a14:useLocalDpi xmlns:a14="http://schemas.microsoft.com/office/drawing/2010/main" val="0"/>
+                        </a:ext>
+                      </a:extLst>
+                    </a:blip>
+                    <a:srcRect/>
+                    <a:stretch>
+                      <a:fillRect/>
+                    </a:stretch>
+                  </pic:blipFill>
+                  <pic:spPr bwMode="auto">
+                    <a:xfrm>
+                      <a:off x="0" y="0"/>
+                      <a:ext cx="6858000" cy="3904980"/>
+                    </a:xfrm>
+                    <a:prstGeom prst="rect">
+                      <a:avLst/>
+                    </a:prstGeom>
+                    <a:noFill/>
+                    <a:ln>
+                      <a:noFill/>
+                    </a:ln>
+                  </pic:spPr>
+                </pic:pic>
+              </a:graphicData>
+            </a:graphic>
+          </wp:inline>
+        </w:drawing>
       </w:r>
     </w:p>
     <w:p/>
@@ -449,7 +509,7 @@
                     <pic:cNvPicPr/>
                   </pic:nvPicPr>
                   <pic:blipFill>
-                    <a:blip r:embed="rId9"/>
+                    <a:blip r:embed="rId10"/>
                     <a:stretch>
                       <a:fillRect/>
                     </a:stretch>
@@ -492,7 +552,7 @@
                     <pic:cNvPicPr/>
                   </pic:nvPicPr>
                   <pic:blipFill>
-                    <a:blip r:embed="rId10"/>
+                    <a:blip r:embed="rId11"/>
                     <a:stretch>
                       <a:fillRect/>
                     </a:stretch>
@@ -1488,7 +1548,7 @@
 </file>
 
 <file path=customXml/itemProps1.xml><?xml version="1.0" encoding="utf-8"?>
-<ds:datastoreItem xmlns:ds="http://schemas.openxmlformats.org/officeDocument/2006/customXml" ds:itemID="{F270886F-C96A-4F16-A67A-78D1254E7717}">
+<ds:datastoreItem xmlns:ds="http://schemas.openxmlformats.org/officeDocument/2006/customXml" ds:itemID="{F88A294C-28A5-49A1-AD9D-E833905297EE}">
   <ds:schemaRefs>
     <ds:schemaRef ds:uri="http://schemas.openxmlformats.org/officeDocument/2006/bibliography"/>
   </ds:schemaRefs>

</xml_diff>

<commit_message>
add folder Example and add images login and registration to ProjectProposalToSubmit
</commit_message>
<xml_diff>
--- a/ProjectProposal/Project ProposalToSubmit.docx
+++ b/ProjectProposal/Project ProposalToSubmit.docx
@@ -412,14 +412,6 @@
       </w:pPr>
       <w:bookmarkStart w:id="0" w:name="_GoBack"/>
       <w:bookmarkEnd w:id="0"/>
-    </w:p>
-    <w:p>
-      <w:pPr>
-        <w:pStyle w:val="Heading2"/>
-        <w:tabs>
-          <w:tab w:val="right" w:pos="9360"/>
-        </w:tabs>
-      </w:pPr>
       <w:r>
         <w:t>Screenshots of all the meaningful windows you're plann</w:t>
       </w:r>
@@ -430,6 +422,98 @@
         <w:tab/>
       </w:r>
     </w:p>
+    <w:p/>
+    <w:p>
+      <w:r>
+        <w:rPr>
+          <w:noProof/>
+        </w:rPr>
+        <w:lastRenderedPageBreak/>
+        <w:drawing>
+          <wp:inline distT="0" distB="0" distL="0" distR="0" wp14:anchorId="12FAF27E" wp14:editId="4035950E">
+            <wp:extent cx="2752725" cy="1857375"/>
+            <wp:effectExtent l="0" t="0" r="9525" b="9525"/>
+            <wp:docPr id="6" name="Picture 6"/>
+            <wp:cNvGraphicFramePr>
+              <a:graphicFrameLocks xmlns:a="http://schemas.openxmlformats.org/drawingml/2006/main" noChangeAspect="1"/>
+            </wp:cNvGraphicFramePr>
+            <a:graphic xmlns:a="http://schemas.openxmlformats.org/drawingml/2006/main">
+              <a:graphicData uri="http://schemas.openxmlformats.org/drawingml/2006/picture">
+                <pic:pic xmlns:pic="http://schemas.openxmlformats.org/drawingml/2006/picture">
+                  <pic:nvPicPr>
+                    <pic:cNvPr id="1" name=""/>
+                    <pic:cNvPicPr/>
+                  </pic:nvPicPr>
+                  <pic:blipFill>
+                    <a:blip r:embed="rId9"/>
+                    <a:stretch>
+                      <a:fillRect/>
+                    </a:stretch>
+                  </pic:blipFill>
+                  <pic:spPr>
+                    <a:xfrm>
+                      <a:off x="0" y="0"/>
+                      <a:ext cx="2752725" cy="1857375"/>
+                    </a:xfrm>
+                    <a:prstGeom prst="rect">
+                      <a:avLst/>
+                    </a:prstGeom>
+                  </pic:spPr>
+                </pic:pic>
+              </a:graphicData>
+            </a:graphic>
+          </wp:inline>
+        </w:drawing>
+      </w:r>
+      <w:r>
+        <w:tab/>
+      </w:r>
+      <w:r>
+        <w:tab/>
+      </w:r>
+      <w:r>
+        <w:rPr>
+          <w:noProof/>
+        </w:rPr>
+        <w:drawing>
+          <wp:inline distT="0" distB="0" distL="0" distR="0" wp14:anchorId="3D159355" wp14:editId="7FC205CE">
+            <wp:extent cx="2619375" cy="2514600"/>
+            <wp:effectExtent l="0" t="0" r="9525" b="0"/>
+            <wp:docPr id="7" name="Picture 7"/>
+            <wp:cNvGraphicFramePr>
+              <a:graphicFrameLocks xmlns:a="http://schemas.openxmlformats.org/drawingml/2006/main" noChangeAspect="1"/>
+            </wp:cNvGraphicFramePr>
+            <a:graphic xmlns:a="http://schemas.openxmlformats.org/drawingml/2006/main">
+              <a:graphicData uri="http://schemas.openxmlformats.org/drawingml/2006/picture">
+                <pic:pic xmlns:pic="http://schemas.openxmlformats.org/drawingml/2006/picture">
+                  <pic:nvPicPr>
+                    <pic:cNvPr id="1" name=""/>
+                    <pic:cNvPicPr/>
+                  </pic:nvPicPr>
+                  <pic:blipFill>
+                    <a:blip r:embed="rId10"/>
+                    <a:stretch>
+                      <a:fillRect/>
+                    </a:stretch>
+                  </pic:blipFill>
+                  <pic:spPr>
+                    <a:xfrm>
+                      <a:off x="0" y="0"/>
+                      <a:ext cx="2619375" cy="2514600"/>
+                    </a:xfrm>
+                    <a:prstGeom prst="rect">
+                      <a:avLst/>
+                    </a:prstGeom>
+                  </pic:spPr>
+                </pic:pic>
+              </a:graphicData>
+            </a:graphic>
+          </wp:inline>
+        </w:drawing>
+      </w:r>
+    </w:p>
+    <w:p/>
+    <w:p/>
     <w:p>
       <w:r>
         <w:rPr>
@@ -453,7 +537,7 @@
                     </pic:cNvPicPr>
                   </pic:nvPicPr>
                   <pic:blipFill>
-                    <a:blip r:embed="rId9">
+                    <a:blip r:embed="rId11">
                       <a:extLst>
                         <a:ext uri="{28A0092B-C50C-407E-A947-70E740481C1C}">
                           <a14:useLocalDpi xmlns:a14="http://schemas.microsoft.com/office/drawing/2010/main" val="0"/>
@@ -509,7 +593,7 @@
                     <pic:cNvPicPr/>
                   </pic:nvPicPr>
                   <pic:blipFill>
-                    <a:blip r:embed="rId10"/>
+                    <a:blip r:embed="rId12"/>
                     <a:stretch>
                       <a:fillRect/>
                     </a:stretch>
@@ -552,7 +636,7 @@
                     <pic:cNvPicPr/>
                   </pic:nvPicPr>
                   <pic:blipFill>
-                    <a:blip r:embed="rId11"/>
+                    <a:blip r:embed="rId13"/>
                     <a:stretch>
                       <a:fillRect/>
                     </a:stretch>
@@ -1548,7 +1632,7 @@
 </file>
 
 <file path=customXml/itemProps1.xml><?xml version="1.0" encoding="utf-8"?>
-<ds:datastoreItem xmlns:ds="http://schemas.openxmlformats.org/officeDocument/2006/customXml" ds:itemID="{F88A294C-28A5-49A1-AD9D-E833905297EE}">
+<ds:datastoreItem xmlns:ds="http://schemas.openxmlformats.org/officeDocument/2006/customXml" ds:itemID="{B3064DB2-04B1-4E88-81A6-A1D9D02E9C6B}">
   <ds:schemaRefs>
     <ds:schemaRef ds:uri="http://schemas.openxmlformats.org/officeDocument/2006/bibliography"/>
   </ds:schemaRefs>

</xml_diff>